<commit_message>
added log and remove
</commit_message>
<xml_diff>
--- a/GitReport.docx
+++ b/GitReport.docx
@@ -12,8 +12,21 @@
     </w:p>
     <w:p>
       <w:r>
-        <w:t>git init creates a new repository in the folder that Git Bash is launched in</w:t>
-      </w:r>
+        <w:t xml:space="preserve">git </w:t>
+      </w:r>
+      <w:proofErr w:type="spellStart"/>
+      <w:r>
+        <w:t>init</w:t>
+      </w:r>
+      <w:proofErr w:type="spellEnd"/>
+      <w:r>
+        <w:t xml:space="preserve"> creates a new repository in the folder that Git Bash is launched </w:t>
+      </w:r>
+      <w:proofErr w:type="gramStart"/>
+      <w:r>
+        <w:t>in</w:t>
+      </w:r>
+      <w:proofErr w:type="gramEnd"/>
     </w:p>
     <w:p>
       <w:r>
@@ -60,7 +73,15 @@
     <w:p/>
     <w:p>
       <w:r>
-        <w:t>A hidden .git folder is created that contains this repository</w:t>
+        <w:t xml:space="preserve">A </w:t>
+      </w:r>
+      <w:proofErr w:type="gramStart"/>
+      <w:r>
+        <w:t>hidden .git</w:t>
+      </w:r>
+      <w:proofErr w:type="gramEnd"/>
+      <w:r>
+        <w:t xml:space="preserve"> folder is created that contains this repository</w:t>
       </w:r>
     </w:p>
     <w:p>
@@ -129,13 +150,21 @@
     </w:p>
     <w:p>
       <w:r>
-        <w:t>git add adds files to the directory, I will use git add</w:t>
+        <w:t xml:space="preserve">git add adds files to the directory, I will use git </w:t>
+      </w:r>
+      <w:proofErr w:type="gramStart"/>
+      <w:r>
+        <w:t>add</w:t>
       </w:r>
       <w:r>
         <w:t xml:space="preserve"> </w:t>
       </w:r>
       <w:r>
-        <w:t xml:space="preserve">. </w:t>
+        <w:t>.</w:t>
+      </w:r>
+      <w:proofErr w:type="gramEnd"/>
+      <w:r>
+        <w:t xml:space="preserve"> </w:t>
       </w:r>
       <w:r>
         <w:t>t</w:t>
@@ -144,8 +173,13 @@
         <w:t>o add all the new files</w:t>
       </w:r>
       <w:r>
-        <w:t>, we can see that all the files are added using the “git status” command that I will go over next</w:t>
-      </w:r>
+        <w:t xml:space="preserve">, we can see that all the files are added using the “git status” command that I will go over </w:t>
+      </w:r>
+      <w:proofErr w:type="gramStart"/>
+      <w:r>
+        <w:t>next</w:t>
+      </w:r>
+      <w:proofErr w:type="gramEnd"/>
     </w:p>
     <w:p>
       <w:r>
@@ -214,7 +248,15 @@
     </w:p>
     <w:p>
       <w:r>
-        <w:t>“git status” will list all the files in the directory, modified files will be red and added files will be green</w:t>
+        <w:t>“</w:t>
+      </w:r>
+      <w:proofErr w:type="gramStart"/>
+      <w:r>
+        <w:t>git</w:t>
+      </w:r>
+      <w:proofErr w:type="gramEnd"/>
+      <w:r>
+        <w:t xml:space="preserve"> status” will list all the files in the directory, modified files will be red and added files will be green</w:t>
       </w:r>
     </w:p>
     <w:p>
@@ -261,8 +303,13 @@
     </w:p>
     <w:p>
       <w:r>
-        <w:t>After using git add .</w:t>
-      </w:r>
+        <w:t xml:space="preserve">After using git </w:t>
+      </w:r>
+      <w:proofErr w:type="gramStart"/>
+      <w:r>
+        <w:t>add .</w:t>
+      </w:r>
+      <w:proofErr w:type="gramEnd"/>
     </w:p>
     <w:p>
       <w:r>
@@ -322,8 +369,21 @@
     </w:p>
     <w:p>
       <w:r>
-        <w:t>git commit creates a new commit, commits are snapshots of the repository at different times, I will use git commit -m “init, add, status, commit written” to create a new commit and leave a suitable comment</w:t>
-      </w:r>
+        <w:t>git commit creates a new commit, commits are snapshots of the repository at different times, I will use git commit -m “</w:t>
+      </w:r>
+      <w:proofErr w:type="spellStart"/>
+      <w:r>
+        <w:t>init</w:t>
+      </w:r>
+      <w:proofErr w:type="spellEnd"/>
+      <w:r>
+        <w:t xml:space="preserve">, add, status, commit written” to create a new commit and leave a suitable </w:t>
+      </w:r>
+      <w:proofErr w:type="gramStart"/>
+      <w:r>
+        <w:t>comment</w:t>
+      </w:r>
+      <w:proofErr w:type="gramEnd"/>
     </w:p>
     <w:p>
       <w:r>
@@ -381,8 +441,21 @@
     </w:p>
     <w:p>
       <w:r>
-        <w:t>git remote add &lt;name&gt; &lt;url&gt; adds a new repository</w:t>
-      </w:r>
+        <w:t>git remote add &lt;name&gt; &lt;</w:t>
+      </w:r>
+      <w:proofErr w:type="spellStart"/>
+      <w:r>
+        <w:t>url</w:t>
+      </w:r>
+      <w:proofErr w:type="spellEnd"/>
+      <w:r>
+        <w:t xml:space="preserve">&gt; adds a new </w:t>
+      </w:r>
+      <w:proofErr w:type="gramStart"/>
+      <w:r>
+        <w:t>repository</w:t>
+      </w:r>
+      <w:proofErr w:type="gramEnd"/>
     </w:p>
     <w:p>
       <w:pPr>
@@ -514,11 +587,19 @@
         <w:t xml:space="preserve"> </w:t>
       </w:r>
       <w:r>
-        <w:t>updates the remote node with the current node</w:t>
-      </w:r>
-    </w:p>
-    <w:p>
-      <w:r>
+        <w:t xml:space="preserve">updates the remote node with the current </w:t>
+      </w:r>
+      <w:proofErr w:type="gramStart"/>
+      <w:r>
+        <w:t>node</w:t>
+      </w:r>
+      <w:proofErr w:type="gramEnd"/>
+    </w:p>
+    <w:p>
+      <w:r>
+        <w:rPr>
+          <w:noProof/>
+        </w:rPr>
         <w:drawing>
           <wp:inline distT="0" distB="0" distL="0" distR="0" wp14:anchorId="1C62289B" wp14:editId="7CBC8D62">
             <wp:extent cx="5515745" cy="2695951"/>
@@ -573,8 +654,13 @@
         <w:t xml:space="preserve">git branch creates a new branch </w:t>
       </w:r>
       <w:r>
-        <w:t>in the local repository, the term after branch will be the branch name</w:t>
-      </w:r>
+        <w:t xml:space="preserve">in the local repository, the term after branch will be the branch </w:t>
+      </w:r>
+      <w:proofErr w:type="gramStart"/>
+      <w:r>
+        <w:t>name</w:t>
+      </w:r>
+      <w:proofErr w:type="gramEnd"/>
     </w:p>
     <w:p>
       <w:r>
@@ -623,11 +709,19 @@
         <w:t xml:space="preserve">git branch --list </w:t>
       </w:r>
       <w:r>
-        <w:t>will list all the branches in the repository</w:t>
-      </w:r>
-    </w:p>
-    <w:p>
-      <w:r>
+        <w:t xml:space="preserve">will list all the branches in the </w:t>
+      </w:r>
+      <w:proofErr w:type="gramStart"/>
+      <w:r>
+        <w:t>repository</w:t>
+      </w:r>
+      <w:proofErr w:type="gramEnd"/>
+    </w:p>
+    <w:p>
+      <w:r>
+        <w:rPr>
+          <w:noProof/>
+        </w:rPr>
         <w:drawing>
           <wp:inline distT="0" distB="0" distL="0" distR="0" wp14:anchorId="4C2FC9F7" wp14:editId="6063DB00">
             <wp:extent cx="4467849" cy="666843"/>
@@ -679,50 +773,249 @@
     </w:p>
     <w:p>
       <w:r>
-        <w:t>git log displays the entire commit history, you can press &lt;space&gt; for more or &lt;q&gt; to quit</w:t>
-      </w:r>
-    </w:p>
-    <w:p>
-      <w:r>
-        <w:t>git log --stat shows the files altered and the lines that have been change</w:t>
-      </w:r>
-      <w:r>
-        <w:t>d</w:t>
-      </w:r>
-    </w:p>
-    <w:p>
-      <w:r>
-        <w:t xml:space="preserve">git log </w:t>
-      </w:r>
-      <w:r>
-        <w:t>--graph will drawn the branch paths</w:t>
-      </w:r>
-    </w:p>
-    <w:p>
-      <w:r>
-        <w:t xml:space="preserve">git log </w:t>
-      </w:r>
-      <w:r>
-        <w:t>–(n)</w:t>
-      </w:r>
-      <w:r>
-        <w:t xml:space="preserve"> will only display the last </w:t>
-      </w:r>
-      <w:r>
-        <w:t>(n) commits</w:t>
-      </w:r>
-    </w:p>
-    <w:p>
-      <w:r>
-        <w:br w:type="page"/>
-      </w:r>
-    </w:p>
+        <w:t xml:space="preserve">git log displays the entire commit history, you can press &lt;space&gt; for more or &lt;q&gt; to </w:t>
+      </w:r>
+      <w:proofErr w:type="gramStart"/>
+      <w:r>
+        <w:t>quit</w:t>
+      </w:r>
+      <w:proofErr w:type="gramEnd"/>
+    </w:p>
+    <w:p>
+      <w:r>
+        <w:drawing>
+          <wp:inline distT="0" distB="0" distL="0" distR="0" wp14:anchorId="64FF727E" wp14:editId="36D83C8B">
+            <wp:extent cx="4458322" cy="7563906"/>
+            <wp:effectExtent l="0" t="0" r="0" b="0"/>
+            <wp:docPr id="1573217504" name="Picture 1" descr="A screenshot of a computer program&#10;&#10;Description automatically generated"/>
+            <wp:cNvGraphicFramePr>
+              <a:graphicFrameLocks xmlns:a="http://schemas.openxmlformats.org/drawingml/2006/main" noChangeAspect="1"/>
+            </wp:cNvGraphicFramePr>
+            <a:graphic xmlns:a="http://schemas.openxmlformats.org/drawingml/2006/main">
+              <a:graphicData uri="http://schemas.openxmlformats.org/drawingml/2006/picture">
+                <pic:pic xmlns:pic="http://schemas.openxmlformats.org/drawingml/2006/picture">
+                  <pic:nvPicPr>
+                    <pic:cNvPr id="1573217504" name="Picture 1" descr="A screenshot of a computer program&#10;&#10;Description automatically generated"/>
+                    <pic:cNvPicPr/>
+                  </pic:nvPicPr>
+                  <pic:blipFill>
+                    <a:blip r:embed="rId15"/>
+                    <a:stretch>
+                      <a:fillRect/>
+                    </a:stretch>
+                  </pic:blipFill>
+                  <pic:spPr>
+                    <a:xfrm>
+                      <a:off x="0" y="0"/>
+                      <a:ext cx="4458322" cy="7563906"/>
+                    </a:xfrm>
+                    <a:prstGeom prst="rect">
+                      <a:avLst/>
+                    </a:prstGeom>
+                  </pic:spPr>
+                </pic:pic>
+              </a:graphicData>
+            </a:graphic>
+          </wp:inline>
+        </w:drawing>
+      </w:r>
+    </w:p>
+    <w:p/>
+    <w:p/>
     <w:p>
       <w:pPr>
         <w:pStyle w:val="Heading1"/>
       </w:pPr>
       <w:r>
         <w:lastRenderedPageBreak/>
+        <w:t>Log cont.</w:t>
+      </w:r>
+    </w:p>
+    <w:p>
+      <w:r>
+        <w:t xml:space="preserve">git log --stat shows the files altered and the lines that have been </w:t>
+      </w:r>
+      <w:proofErr w:type="gramStart"/>
+      <w:r>
+        <w:t>change</w:t>
+      </w:r>
+      <w:r>
+        <w:t>d</w:t>
+      </w:r>
+      <w:proofErr w:type="gramEnd"/>
+    </w:p>
+    <w:p>
+      <w:r>
+        <w:t xml:space="preserve">git log </w:t>
+      </w:r>
+      <w:r>
+        <w:t xml:space="preserve">--graph will </w:t>
+      </w:r>
+      <w:proofErr w:type="spellStart"/>
+      <w:proofErr w:type="gramStart"/>
+      <w:r>
+        <w:t>drawn</w:t>
+      </w:r>
+      <w:proofErr w:type="spellEnd"/>
+      <w:proofErr w:type="gramEnd"/>
+      <w:r>
+        <w:t xml:space="preserve"> the branch paths</w:t>
+      </w:r>
+    </w:p>
+    <w:p>
+      <w:r>
+        <w:t xml:space="preserve">git log </w:t>
+      </w:r>
+      <w:r>
+        <w:t>–(n)</w:t>
+      </w:r>
+      <w:r>
+        <w:t xml:space="preserve"> will only display the last </w:t>
+      </w:r>
+      <w:r>
+        <w:t xml:space="preserve">(n) </w:t>
+      </w:r>
+      <w:proofErr w:type="gramStart"/>
+      <w:r>
+        <w:t>commits</w:t>
+      </w:r>
+      <w:proofErr w:type="gramEnd"/>
+    </w:p>
+    <w:p>
+      <w:r>
+        <w:t xml:space="preserve">I will put all the screenshots here and smaller because they take up a lot of </w:t>
+      </w:r>
+      <w:proofErr w:type="gramStart"/>
+      <w:r>
+        <w:t>space</w:t>
+      </w:r>
+      <w:proofErr w:type="gramEnd"/>
+      <w:r>
+        <w:t xml:space="preserve"> but I want to get all the information in</w:t>
+      </w:r>
+    </w:p>
+    <w:p>
+      <w:r>
+        <w:drawing>
+          <wp:inline distT="0" distB="0" distL="0" distR="0" wp14:anchorId="5548924C" wp14:editId="6FBAAC34">
+            <wp:extent cx="3952875" cy="962880"/>
+            <wp:effectExtent l="0" t="0" r="0" b="8890"/>
+            <wp:docPr id="201307748" name="Picture 1" descr="A computer screen with numbers and letters&#10;&#10;Description automatically generated"/>
+            <wp:cNvGraphicFramePr>
+              <a:graphicFrameLocks xmlns:a="http://schemas.openxmlformats.org/drawingml/2006/main" noChangeAspect="1"/>
+            </wp:cNvGraphicFramePr>
+            <a:graphic xmlns:a="http://schemas.openxmlformats.org/drawingml/2006/main">
+              <a:graphicData uri="http://schemas.openxmlformats.org/drawingml/2006/picture">
+                <pic:pic xmlns:pic="http://schemas.openxmlformats.org/drawingml/2006/picture">
+                  <pic:nvPicPr>
+                    <pic:cNvPr id="201307748" name="Picture 1" descr="A computer screen with numbers and letters&#10;&#10;Description automatically generated"/>
+                    <pic:cNvPicPr/>
+                  </pic:nvPicPr>
+                  <pic:blipFill>
+                    <a:blip r:embed="rId16"/>
+                    <a:stretch>
+                      <a:fillRect/>
+                    </a:stretch>
+                  </pic:blipFill>
+                  <pic:spPr>
+                    <a:xfrm>
+                      <a:off x="0" y="0"/>
+                      <a:ext cx="3964266" cy="965655"/>
+                    </a:xfrm>
+                    <a:prstGeom prst="rect">
+                      <a:avLst/>
+                    </a:prstGeom>
+                  </pic:spPr>
+                </pic:pic>
+              </a:graphicData>
+            </a:graphic>
+          </wp:inline>
+        </w:drawing>
+      </w:r>
+      <w:r>
+        <w:drawing>
+          <wp:inline distT="0" distB="0" distL="0" distR="0" wp14:anchorId="5BFCC29B" wp14:editId="5A5AC6A9">
+            <wp:extent cx="3276600" cy="2542309"/>
+            <wp:effectExtent l="0" t="0" r="0" b="0"/>
+            <wp:docPr id="696095563" name="Picture 1" descr="A computer screen shot of a black screen&#10;&#10;Description automatically generated"/>
+            <wp:cNvGraphicFramePr>
+              <a:graphicFrameLocks xmlns:a="http://schemas.openxmlformats.org/drawingml/2006/main" noChangeAspect="1"/>
+            </wp:cNvGraphicFramePr>
+            <a:graphic xmlns:a="http://schemas.openxmlformats.org/drawingml/2006/main">
+              <a:graphicData uri="http://schemas.openxmlformats.org/drawingml/2006/picture">
+                <pic:pic xmlns:pic="http://schemas.openxmlformats.org/drawingml/2006/picture">
+                  <pic:nvPicPr>
+                    <pic:cNvPr id="696095563" name="Picture 1" descr="A computer screen shot of a black screen&#10;&#10;Description automatically generated"/>
+                    <pic:cNvPicPr/>
+                  </pic:nvPicPr>
+                  <pic:blipFill>
+                    <a:blip r:embed="rId17"/>
+                    <a:stretch>
+                      <a:fillRect/>
+                    </a:stretch>
+                  </pic:blipFill>
+                  <pic:spPr>
+                    <a:xfrm>
+                      <a:off x="0" y="0"/>
+                      <a:ext cx="3281931" cy="2546446"/>
+                    </a:xfrm>
+                    <a:prstGeom prst="rect">
+                      <a:avLst/>
+                    </a:prstGeom>
+                  </pic:spPr>
+                </pic:pic>
+              </a:graphicData>
+            </a:graphic>
+          </wp:inline>
+        </w:drawing>
+      </w:r>
+      <w:r>
+        <w:drawing>
+          <wp:inline distT="0" distB="0" distL="0" distR="0" wp14:anchorId="5BEEE769" wp14:editId="7730A159">
+            <wp:extent cx="2498846" cy="3429000"/>
+            <wp:effectExtent l="0" t="0" r="0" b="0"/>
+            <wp:docPr id="795621316" name="Picture 1" descr="A computer screen shot of a computer program&#10;&#10;Description automatically generated"/>
+            <wp:cNvGraphicFramePr>
+              <a:graphicFrameLocks xmlns:a="http://schemas.openxmlformats.org/drawingml/2006/main" noChangeAspect="1"/>
+            </wp:cNvGraphicFramePr>
+            <a:graphic xmlns:a="http://schemas.openxmlformats.org/drawingml/2006/main">
+              <a:graphicData uri="http://schemas.openxmlformats.org/drawingml/2006/picture">
+                <pic:pic xmlns:pic="http://schemas.openxmlformats.org/drawingml/2006/picture">
+                  <pic:nvPicPr>
+                    <pic:cNvPr id="795621316" name="Picture 1" descr="A computer screen shot of a computer program&#10;&#10;Description automatically generated"/>
+                    <pic:cNvPicPr/>
+                  </pic:nvPicPr>
+                  <pic:blipFill>
+                    <a:blip r:embed="rId18"/>
+                    <a:stretch>
+                      <a:fillRect/>
+                    </a:stretch>
+                  </pic:blipFill>
+                  <pic:spPr>
+                    <a:xfrm>
+                      <a:off x="0" y="0"/>
+                      <a:ext cx="2504392" cy="3436611"/>
+                    </a:xfrm>
+                    <a:prstGeom prst="rect">
+                      <a:avLst/>
+                    </a:prstGeom>
+                  </pic:spPr>
+                </pic:pic>
+              </a:graphicData>
+            </a:graphic>
+          </wp:inline>
+        </w:drawing>
+      </w:r>
+      <w:r>
+        <w:br w:type="page"/>
+      </w:r>
+    </w:p>
+    <w:p>
+      <w:pPr>
+        <w:pStyle w:val="Heading1"/>
+      </w:pPr>
+      <w:r>
+        <w:lastRenderedPageBreak/>
         <w:t>Stash</w:t>
       </w:r>
     </w:p>
@@ -734,13 +1027,26 @@
         <w:t xml:space="preserve"> working</w:t>
       </w:r>
       <w:r>
-        <w:t xml:space="preserve"> directory </w:t>
-      </w:r>
-    </w:p>
-    <w:p>
-      <w:r>
-        <w:t>git stash list lists all the previously pushed stashes</w:t>
-      </w:r>
+        <w:t xml:space="preserve"> </w:t>
+      </w:r>
+      <w:proofErr w:type="gramStart"/>
+      <w:r>
+        <w:t>directory</w:t>
+      </w:r>
+      <w:proofErr w:type="gramEnd"/>
+      <w:r>
+        <w:t xml:space="preserve"> </w:t>
+      </w:r>
+    </w:p>
+    <w:p>
+      <w:r>
+        <w:t xml:space="preserve">git stash list lists all the previously pushed </w:t>
+      </w:r>
+      <w:proofErr w:type="gramStart"/>
+      <w:r>
+        <w:t>stashes</w:t>
+      </w:r>
+      <w:proofErr w:type="gramEnd"/>
     </w:p>
     <w:p>
       <w:r>
@@ -754,6 +1060,91 @@
       </w:r>
       <w:r>
         <w:t>)}</w:t>
+      </w:r>
+    </w:p>
+    <w:p>
+      <w:r>
+        <w:br w:type="page"/>
+      </w:r>
+    </w:p>
+    <w:p>
+      <w:pPr>
+        <w:pStyle w:val="Heading1"/>
+      </w:pPr>
+      <w:r>
+        <w:lastRenderedPageBreak/>
+        <w:t>Remove/Rm</w:t>
+      </w:r>
+    </w:p>
+    <w:p>
+      <w:r>
+        <w:t>g</w:t>
+      </w:r>
+      <w:r>
+        <w:t xml:space="preserve">it rm </w:t>
+      </w:r>
+      <w:r>
+        <w:t xml:space="preserve">deletes </w:t>
+      </w:r>
+      <w:proofErr w:type="gramStart"/>
+      <w:r>
+        <w:t>files</w:t>
+      </w:r>
+      <w:proofErr w:type="gramEnd"/>
+    </w:p>
+    <w:p>
+      <w:r>
+        <w:t>H</w:t>
+      </w:r>
+      <w:r>
+        <w:t>ere I delete my old pdf file so that it doesn't cause any problems</w:t>
+      </w:r>
+      <w:r>
+        <w:t xml:space="preserve"> since I’ll have to make a new one </w:t>
+      </w:r>
+      <w:proofErr w:type="gramStart"/>
+      <w:r>
+        <w:t>later</w:t>
+      </w:r>
+      <w:proofErr w:type="gramEnd"/>
+    </w:p>
+    <w:p>
+      <w:r>
+        <w:drawing>
+          <wp:inline distT="0" distB="0" distL="0" distR="0" wp14:anchorId="7347BE39" wp14:editId="22598692">
+            <wp:extent cx="5229955" cy="2400635"/>
+            <wp:effectExtent l="0" t="0" r="8890" b="0"/>
+            <wp:docPr id="656364804" name="Picture 1" descr="A screen shot of a computer&#10;&#10;Description automatically generated"/>
+            <wp:cNvGraphicFramePr>
+              <a:graphicFrameLocks xmlns:a="http://schemas.openxmlformats.org/drawingml/2006/main" noChangeAspect="1"/>
+            </wp:cNvGraphicFramePr>
+            <a:graphic xmlns:a="http://schemas.openxmlformats.org/drawingml/2006/main">
+              <a:graphicData uri="http://schemas.openxmlformats.org/drawingml/2006/picture">
+                <pic:pic xmlns:pic="http://schemas.openxmlformats.org/drawingml/2006/picture">
+                  <pic:nvPicPr>
+                    <pic:cNvPr id="656364804" name="Picture 1" descr="A screen shot of a computer&#10;&#10;Description automatically generated"/>
+                    <pic:cNvPicPr/>
+                  </pic:nvPicPr>
+                  <pic:blipFill>
+                    <a:blip r:embed="rId19"/>
+                    <a:stretch>
+                      <a:fillRect/>
+                    </a:stretch>
+                  </pic:blipFill>
+                  <pic:spPr>
+                    <a:xfrm>
+                      <a:off x="0" y="0"/>
+                      <a:ext cx="5229955" cy="2400635"/>
+                    </a:xfrm>
+                    <a:prstGeom prst="rect">
+                      <a:avLst/>
+                    </a:prstGeom>
+                  </pic:spPr>
+                </pic:pic>
+              </a:graphicData>
+            </a:graphic>
+          </wp:inline>
+        </w:drawing>
       </w:r>
     </w:p>
     <w:sectPr>

</xml_diff>

<commit_message>
finished document, pdf created :)
</commit_message>
<xml_diff>
--- a/GitReport.docx
+++ b/GitReport.docx
@@ -14,15 +14,7 @@
     </w:p>
     <w:p>
       <w:r>
-        <w:t xml:space="preserve">git </w:t>
-      </w:r>
-      <w:proofErr w:type="spellStart"/>
-      <w:r>
-        <w:t>init</w:t>
-      </w:r>
-      <w:proofErr w:type="spellEnd"/>
-      <w:r>
-        <w:t xml:space="preserve"> creates a new repository in the folder that Git Bash is launched </w:t>
+        <w:t xml:space="preserve">git init creates a new repository in the folder that Git Bash is launched </w:t>
       </w:r>
       <w:proofErr w:type="gramStart"/>
       <w:r>
@@ -40,62 +32,6 @@
             <wp:extent cx="5731510" cy="2420620"/>
             <wp:effectExtent l="0" t="0" r="2540" b="0"/>
             <wp:docPr id="1" name="Picture 1"/>
-            <wp:cNvGraphicFramePr>
-              <a:graphicFrameLocks xmlns:a="http://schemas.openxmlformats.org/drawingml/2006/main" noChangeAspect="1"/>
-            </wp:cNvGraphicFramePr>
-            <a:graphic xmlns:a="http://schemas.openxmlformats.org/drawingml/2006/main">
-              <a:graphicData uri="http://schemas.openxmlformats.org/drawingml/2006/picture">
-                <pic:pic xmlns:pic="http://schemas.openxmlformats.org/drawingml/2006/picture">
-                  <pic:nvPicPr>
-                    <pic:cNvPr id="1" name=""/>
-                    <pic:cNvPicPr/>
-                  </pic:nvPicPr>
-                  <pic:blipFill>
-                    <a:blip r:embed="rId4"/>
-                    <a:stretch>
-                      <a:fillRect/>
-                    </a:stretch>
-                  </pic:blipFill>
-                  <pic:spPr>
-                    <a:xfrm>
-                      <a:off x="0" y="0"/>
-                      <a:ext cx="5731510" cy="2420620"/>
-                    </a:xfrm>
-                    <a:prstGeom prst="rect">
-                      <a:avLst/>
-                    </a:prstGeom>
-                  </pic:spPr>
-                </pic:pic>
-              </a:graphicData>
-            </a:graphic>
-          </wp:inline>
-        </w:drawing>
-      </w:r>
-    </w:p>
-    <w:p/>
-    <w:p>
-      <w:r>
-        <w:t xml:space="preserve">A </w:t>
-      </w:r>
-      <w:proofErr w:type="gramStart"/>
-      <w:r>
-        <w:t>hidden .git</w:t>
-      </w:r>
-      <w:proofErr w:type="gramEnd"/>
-      <w:r>
-        <w:t xml:space="preserve"> folder is created that contains this repository</w:t>
-      </w:r>
-    </w:p>
-    <w:p>
-      <w:r>
-        <w:rPr>
-          <w:noProof/>
-        </w:rPr>
-        <w:drawing>
-          <wp:inline distT="0" distB="0" distL="0" distR="0" wp14:anchorId="079E132B" wp14:editId="56521BE8">
-            <wp:extent cx="5715000" cy="2409825"/>
-            <wp:effectExtent l="0" t="0" r="0" b="9525"/>
-            <wp:docPr id="2" name="Picture 2"/>
             <wp:cNvGraphicFramePr>
               <a:graphicFrameLocks xmlns:a="http://schemas.openxmlformats.org/drawingml/2006/main" noChangeAspect="1"/>
             </wp:cNvGraphicFramePr>
@@ -115,7 +51,7 @@
                   <pic:spPr>
                     <a:xfrm>
                       <a:off x="0" y="0"/>
-                      <a:ext cx="5715000" cy="2409825"/>
+                      <a:ext cx="5731510" cy="2420620"/>
                     </a:xfrm>
                     <a:prstGeom prst="rect">
                       <a:avLst/>
@@ -128,60 +64,19 @@
         </w:drawing>
       </w:r>
     </w:p>
-    <w:p>
-      <w:pPr>
-        <w:rPr>
-          <w:rFonts w:asciiTheme="majorHAnsi" w:eastAsiaTheme="majorEastAsia" w:hAnsiTheme="majorHAnsi" w:cstheme="majorBidi"/>
-          <w:color w:val="2F5496" w:themeColor="accent1" w:themeShade="BF"/>
-          <w:sz w:val="32"/>
-          <w:szCs w:val="32"/>
-        </w:rPr>
-      </w:pPr>
-      <w:r>
-        <w:br w:type="page"/>
-      </w:r>
-    </w:p>
-    <w:p>
-      <w:pPr>
-        <w:pStyle w:val="Heading1"/>
-      </w:pPr>
-      <w:r>
-        <w:lastRenderedPageBreak/>
-        <w:t>Add</w:t>
-      </w:r>
-    </w:p>
-    <w:p>
-      <w:r>
-        <w:t xml:space="preserve">git add adds files to the directory, I will use git </w:t>
+    <w:p/>
+    <w:p>
+      <w:r>
+        <w:t xml:space="preserve">A </w:t>
       </w:r>
       <w:proofErr w:type="gramStart"/>
       <w:r>
-        <w:t>add</w:t>
-      </w:r>
-      <w:r>
-        <w:t xml:space="preserve"> </w:t>
-      </w:r>
-      <w:r>
-        <w:t>.</w:t>
+        <w:t>hidden .git</w:t>
       </w:r>
       <w:proofErr w:type="gramEnd"/>
       <w:r>
-        <w:t xml:space="preserve"> </w:t>
-      </w:r>
-      <w:r>
-        <w:t>t</w:t>
-      </w:r>
-      <w:r>
-        <w:t>o add all the new files</w:t>
-      </w:r>
-      <w:r>
-        <w:t xml:space="preserve">, we can see that all the files are added using the “git status” command that I will go over </w:t>
-      </w:r>
-      <w:proofErr w:type="gramStart"/>
-      <w:r>
-        <w:t>next</w:t>
-      </w:r>
-      <w:proofErr w:type="gramEnd"/>
+        <w:t xml:space="preserve"> folder is created that contains this repository</w:t>
+      </w:r>
     </w:p>
     <w:p>
       <w:r>
@@ -189,10 +84,10 @@
           <w:noProof/>
         </w:rPr>
         <w:drawing>
-          <wp:inline distT="0" distB="0" distL="0" distR="0" wp14:anchorId="519927C9" wp14:editId="5570ABD6">
-            <wp:extent cx="5731510" cy="2420620"/>
-            <wp:effectExtent l="0" t="0" r="2540" b="0"/>
-            <wp:docPr id="3" name="Picture 3"/>
+          <wp:inline distT="0" distB="0" distL="0" distR="0" wp14:anchorId="079E132B" wp14:editId="56521BE8">
+            <wp:extent cx="5715000" cy="2409825"/>
+            <wp:effectExtent l="0" t="0" r="0" b="9525"/>
+            <wp:docPr id="2" name="Picture 2"/>
             <wp:cNvGraphicFramePr>
               <a:graphicFrameLocks xmlns:a="http://schemas.openxmlformats.org/drawingml/2006/main" noChangeAspect="1"/>
             </wp:cNvGraphicFramePr>
@@ -212,7 +107,7 @@
                   <pic:spPr>
                     <a:xfrm>
                       <a:off x="0" y="0"/>
-                      <a:ext cx="5731510" cy="2420620"/>
+                      <a:ext cx="5715000" cy="2409825"/>
                     </a:xfrm>
                     <a:prstGeom prst="rect">
                       <a:avLst/>
@@ -225,7 +120,6 @@
         </w:drawing>
       </w:r>
     </w:p>
-    <w:p/>
     <w:p>
       <w:pPr>
         <w:rPr>
@@ -245,21 +139,41 @@
       </w:pPr>
       <w:r>
         <w:lastRenderedPageBreak/>
-        <w:t>Status</w:t>
-      </w:r>
-    </w:p>
-    <w:p>
-      <w:r>
-        <w:t>“</w:t>
+        <w:t>Add</w:t>
+      </w:r>
+    </w:p>
+    <w:p>
+      <w:r>
+        <w:t xml:space="preserve">git add adds files to the directory, I will use git </w:t>
       </w:r>
       <w:proofErr w:type="gramStart"/>
       <w:r>
-        <w:t>git</w:t>
+        <w:t>add</w:t>
+      </w:r>
+      <w:r>
+        <w:t xml:space="preserve"> </w:t>
+      </w:r>
+      <w:r>
+        <w:t>.</w:t>
       </w:r>
       <w:proofErr w:type="gramEnd"/>
       <w:r>
-        <w:t xml:space="preserve"> status” will list all the files in the directory, modified files will be red and added files will be green</w:t>
-      </w:r>
+        <w:t xml:space="preserve"> </w:t>
+      </w:r>
+      <w:r>
+        <w:t>t</w:t>
+      </w:r>
+      <w:r>
+        <w:t>o add all the new files</w:t>
+      </w:r>
+      <w:r>
+        <w:t xml:space="preserve">, we can see that all the files are added using the “git status” command that I will go over </w:t>
+      </w:r>
+      <w:proofErr w:type="gramStart"/>
+      <w:r>
+        <w:t>next</w:t>
+      </w:r>
+      <w:proofErr w:type="gramEnd"/>
     </w:p>
     <w:p>
       <w:r>
@@ -267,10 +181,10 @@
           <w:noProof/>
         </w:rPr>
         <w:drawing>
-          <wp:inline distT="0" distB="0" distL="0" distR="0" wp14:anchorId="7DE8F940" wp14:editId="5E933FBF">
-            <wp:extent cx="5731510" cy="3043555"/>
-            <wp:effectExtent l="0" t="0" r="2540" b="4445"/>
-            <wp:docPr id="4" name="Picture 4"/>
+          <wp:inline distT="0" distB="0" distL="0" distR="0" wp14:anchorId="519927C9" wp14:editId="5570ABD6">
+            <wp:extent cx="5731510" cy="2420620"/>
+            <wp:effectExtent l="0" t="0" r="2540" b="0"/>
+            <wp:docPr id="3" name="Picture 3"/>
             <wp:cNvGraphicFramePr>
               <a:graphicFrameLocks xmlns:a="http://schemas.openxmlformats.org/drawingml/2006/main" noChangeAspect="1"/>
             </wp:cNvGraphicFramePr>
@@ -290,7 +204,7 @@
                   <pic:spPr>
                     <a:xfrm>
                       <a:off x="0" y="0"/>
-                      <a:ext cx="5731510" cy="3043555"/>
+                      <a:ext cx="5731510" cy="2420620"/>
                     </a:xfrm>
                     <a:prstGeom prst="rect">
                       <a:avLst/>
@@ -303,15 +217,41 @@
         </w:drawing>
       </w:r>
     </w:p>
-    <w:p>
-      <w:r>
-        <w:t xml:space="preserve">After using git </w:t>
+    <w:p/>
+    <w:p>
+      <w:pPr>
+        <w:rPr>
+          <w:rFonts w:asciiTheme="majorHAnsi" w:eastAsiaTheme="majorEastAsia" w:hAnsiTheme="majorHAnsi" w:cstheme="majorBidi"/>
+          <w:color w:val="2F5496" w:themeColor="accent1" w:themeShade="BF"/>
+          <w:sz w:val="32"/>
+          <w:szCs w:val="32"/>
+        </w:rPr>
+      </w:pPr>
+      <w:r>
+        <w:br w:type="page"/>
+      </w:r>
+    </w:p>
+    <w:p>
+      <w:pPr>
+        <w:pStyle w:val="Heading1"/>
+      </w:pPr>
+      <w:r>
+        <w:lastRenderedPageBreak/>
+        <w:t>Status</w:t>
+      </w:r>
+    </w:p>
+    <w:p>
+      <w:r>
+        <w:t>“</w:t>
       </w:r>
       <w:proofErr w:type="gramStart"/>
       <w:r>
-        <w:t>add .</w:t>
+        <w:t>git</w:t>
       </w:r>
       <w:proofErr w:type="gramEnd"/>
+      <w:r>
+        <w:t xml:space="preserve"> status” will list all the files in the directory, modified files will be red and added files will be green</w:t>
+      </w:r>
     </w:p>
     <w:p>
       <w:r>
@@ -319,10 +259,10 @@
           <w:noProof/>
         </w:rPr>
         <w:drawing>
-          <wp:inline distT="0" distB="0" distL="0" distR="0" wp14:anchorId="7A3F1B5C" wp14:editId="44FB9D5F">
-            <wp:extent cx="5731510" cy="2420620"/>
-            <wp:effectExtent l="0" t="0" r="2540" b="0"/>
-            <wp:docPr id="5" name="Picture 5"/>
+          <wp:inline distT="0" distB="0" distL="0" distR="0" wp14:anchorId="7DE8F940" wp14:editId="5E933FBF">
+            <wp:extent cx="5731510" cy="3043555"/>
+            <wp:effectExtent l="0" t="0" r="2540" b="4445"/>
+            <wp:docPr id="4" name="Picture 4"/>
             <wp:cNvGraphicFramePr>
               <a:graphicFrameLocks xmlns:a="http://schemas.openxmlformats.org/drawingml/2006/main" noChangeAspect="1"/>
             </wp:cNvGraphicFramePr>
@@ -342,7 +282,7 @@
                   <pic:spPr>
                     <a:xfrm>
                       <a:off x="0" y="0"/>
-                      <a:ext cx="5731510" cy="2420620"/>
+                      <a:ext cx="5731510" cy="3043555"/>
                     </a:xfrm>
                     <a:prstGeom prst="rect">
                       <a:avLst/>
@@ -357,33 +297,11 @@
     </w:p>
     <w:p>
       <w:r>
-        <w:br w:type="page"/>
-      </w:r>
-    </w:p>
-    <w:p>
-      <w:pPr>
-        <w:pStyle w:val="Heading1"/>
-      </w:pPr>
-      <w:r>
-        <w:lastRenderedPageBreak/>
-        <w:t>Commit</w:t>
-      </w:r>
-    </w:p>
-    <w:p>
-      <w:r>
-        <w:t>git commit creates a new commit, commits are snapshots of the repository at different times, I will use git commit -m “</w:t>
-      </w:r>
-      <w:proofErr w:type="spellStart"/>
-      <w:r>
-        <w:t>init</w:t>
-      </w:r>
-      <w:proofErr w:type="spellEnd"/>
-      <w:r>
-        <w:t xml:space="preserve">, add, status, commit written” to create a new commit and leave a suitable </w:t>
+        <w:t xml:space="preserve">After using git </w:t>
       </w:r>
       <w:proofErr w:type="gramStart"/>
       <w:r>
-        <w:t>comment</w:t>
+        <w:t>add .</w:t>
       </w:r>
       <w:proofErr w:type="gramEnd"/>
     </w:p>
@@ -393,10 +311,10 @@
           <w:noProof/>
         </w:rPr>
         <w:drawing>
-          <wp:inline distT="0" distB="0" distL="0" distR="0" wp14:anchorId="1BD10668" wp14:editId="6B0206C3">
-            <wp:extent cx="5731510" cy="3417570"/>
+          <wp:inline distT="0" distB="0" distL="0" distR="0" wp14:anchorId="7A3F1B5C" wp14:editId="44FB9D5F">
+            <wp:extent cx="5731510" cy="2420620"/>
             <wp:effectExtent l="0" t="0" r="2540" b="0"/>
-            <wp:docPr id="6" name="Picture 6"/>
+            <wp:docPr id="5" name="Picture 5"/>
             <wp:cNvGraphicFramePr>
               <a:graphicFrameLocks xmlns:a="http://schemas.openxmlformats.org/drawingml/2006/main" noChangeAspect="1"/>
             </wp:cNvGraphicFramePr>
@@ -416,7 +334,7 @@
                   <pic:spPr>
                     <a:xfrm>
                       <a:off x="0" y="0"/>
-                      <a:ext cx="5731510" cy="3417570"/>
+                      <a:ext cx="5731510" cy="2420620"/>
                     </a:xfrm>
                     <a:prstGeom prst="rect">
                       <a:avLst/>
@@ -430,50 +348,39 @@
       </w:r>
     </w:p>
     <w:p>
+      <w:r>
+        <w:br w:type="page"/>
+      </w:r>
+    </w:p>
+    <w:p>
       <w:pPr>
         <w:pStyle w:val="Heading1"/>
       </w:pPr>
       <w:r>
-        <w:br w:type="page"/>
-      </w:r>
-      <w:r>
         <w:lastRenderedPageBreak/>
-        <w:t>Remote</w:t>
-      </w:r>
-    </w:p>
-    <w:p>
-      <w:r>
-        <w:t>git remote add &lt;name&gt; &lt;</w:t>
-      </w:r>
-      <w:proofErr w:type="spellStart"/>
-      <w:r>
-        <w:t>url</w:t>
-      </w:r>
-      <w:proofErr w:type="spellEnd"/>
-      <w:r>
-        <w:t xml:space="preserve">&gt; adds a new </w:t>
+        <w:t>Commit</w:t>
+      </w:r>
+    </w:p>
+    <w:p>
+      <w:r>
+        <w:t xml:space="preserve">git commit creates a new commit, commits are snapshots of the repository at different times, I will use git commit -m “init, add, status, commit written” to create a new commit and leave a suitable </w:t>
       </w:r>
       <w:proofErr w:type="gramStart"/>
       <w:r>
-        <w:t>repository</w:t>
+        <w:t>comment</w:t>
       </w:r>
       <w:proofErr w:type="gramEnd"/>
     </w:p>
     <w:p>
-      <w:pPr>
+      <w:r>
         <w:rPr>
           <w:noProof/>
         </w:rPr>
-      </w:pPr>
-      <w:r>
-        <w:rPr>
-          <w:noProof/>
-        </w:rPr>
         <w:drawing>
-          <wp:inline distT="0" distB="0" distL="0" distR="0" wp14:anchorId="31EDD01E" wp14:editId="54C797CF">
-            <wp:extent cx="5731510" cy="1174750"/>
-            <wp:effectExtent l="0" t="0" r="2540" b="6350"/>
-            <wp:docPr id="7" name="Picture 7"/>
+          <wp:inline distT="0" distB="0" distL="0" distR="0" wp14:anchorId="1BD10668" wp14:editId="6B0206C3">
+            <wp:extent cx="5731510" cy="3417570"/>
+            <wp:effectExtent l="0" t="0" r="2540" b="0"/>
+            <wp:docPr id="6" name="Picture 6"/>
             <wp:cNvGraphicFramePr>
               <a:graphicFrameLocks xmlns:a="http://schemas.openxmlformats.org/drawingml/2006/main" noChangeAspect="1"/>
             </wp:cNvGraphicFramePr>
@@ -493,7 +400,7 @@
                   <pic:spPr>
                     <a:xfrm>
                       <a:off x="0" y="0"/>
-                      <a:ext cx="5731510" cy="1174750"/>
+                      <a:ext cx="5731510" cy="3417570"/>
                     </a:xfrm>
                     <a:prstGeom prst="rect">
                       <a:avLst/>
@@ -505,36 +412,44 @@
           </wp:inline>
         </w:drawing>
       </w:r>
-      <w:r>
+    </w:p>
+    <w:p>
+      <w:pPr>
+        <w:pStyle w:val="Heading1"/>
+      </w:pPr>
+      <w:r>
+        <w:br w:type="page"/>
+      </w:r>
+      <w:r>
+        <w:lastRenderedPageBreak/>
+        <w:t>Remote</w:t>
+      </w:r>
+    </w:p>
+    <w:p>
+      <w:r>
+        <w:t xml:space="preserve">git remote add &lt;name&gt; &lt;url&gt; adds a new </w:t>
+      </w:r>
+      <w:proofErr w:type="gramStart"/>
+      <w:r>
+        <w:t>repository</w:t>
+      </w:r>
+      <w:proofErr w:type="gramEnd"/>
+    </w:p>
+    <w:p>
+      <w:pPr>
         <w:rPr>
           <w:noProof/>
         </w:rPr>
-        <w:t xml:space="preserve"> </w:t>
-      </w:r>
-    </w:p>
-    <w:p>
-      <w:pPr>
+      </w:pPr>
+      <w:r>
         <w:rPr>
           <w:noProof/>
         </w:rPr>
-      </w:pPr>
-      <w:r>
-        <w:rPr>
-          <w:noProof/>
-        </w:rPr>
-        <w:t>git remote -v lists the remote repositories</w:t>
-      </w:r>
-    </w:p>
-    <w:p>
-      <w:r>
-        <w:rPr>
-          <w:noProof/>
-        </w:rPr>
         <w:drawing>
-          <wp:inline distT="0" distB="0" distL="0" distR="0" wp14:anchorId="4F91A9B7" wp14:editId="7001D1E5">
-            <wp:extent cx="5731510" cy="1423670"/>
-            <wp:effectExtent l="0" t="0" r="2540" b="5080"/>
-            <wp:docPr id="8" name="Picture 8"/>
+          <wp:inline distT="0" distB="0" distL="0" distR="0" wp14:anchorId="31EDD01E" wp14:editId="54C797CF">
+            <wp:extent cx="5731510" cy="1174750"/>
+            <wp:effectExtent l="0" t="0" r="2540" b="6350"/>
+            <wp:docPr id="7" name="Picture 7"/>
             <wp:cNvGraphicFramePr>
               <a:graphicFrameLocks xmlns:a="http://schemas.openxmlformats.org/drawingml/2006/main" noChangeAspect="1"/>
             </wp:cNvGraphicFramePr>
@@ -554,6 +469,67 @@
                   <pic:spPr>
                     <a:xfrm>
                       <a:off x="0" y="0"/>
+                      <a:ext cx="5731510" cy="1174750"/>
+                    </a:xfrm>
+                    <a:prstGeom prst="rect">
+                      <a:avLst/>
+                    </a:prstGeom>
+                  </pic:spPr>
+                </pic:pic>
+              </a:graphicData>
+            </a:graphic>
+          </wp:inline>
+        </w:drawing>
+      </w:r>
+      <w:r>
+        <w:rPr>
+          <w:noProof/>
+        </w:rPr>
+        <w:t xml:space="preserve"> </w:t>
+      </w:r>
+    </w:p>
+    <w:p>
+      <w:pPr>
+        <w:rPr>
+          <w:noProof/>
+        </w:rPr>
+      </w:pPr>
+      <w:r>
+        <w:rPr>
+          <w:noProof/>
+        </w:rPr>
+        <w:t>git remote -v lists the remote repositories</w:t>
+      </w:r>
+    </w:p>
+    <w:p>
+      <w:r>
+        <w:rPr>
+          <w:noProof/>
+        </w:rPr>
+        <w:drawing>
+          <wp:inline distT="0" distB="0" distL="0" distR="0" wp14:anchorId="4F91A9B7" wp14:editId="7001D1E5">
+            <wp:extent cx="5731510" cy="1423670"/>
+            <wp:effectExtent l="0" t="0" r="2540" b="5080"/>
+            <wp:docPr id="8" name="Picture 8"/>
+            <wp:cNvGraphicFramePr>
+              <a:graphicFrameLocks xmlns:a="http://schemas.openxmlformats.org/drawingml/2006/main" noChangeAspect="1"/>
+            </wp:cNvGraphicFramePr>
+            <a:graphic xmlns:a="http://schemas.openxmlformats.org/drawingml/2006/main">
+              <a:graphicData uri="http://schemas.openxmlformats.org/drawingml/2006/picture">
+                <pic:pic xmlns:pic="http://schemas.openxmlformats.org/drawingml/2006/picture">
+                  <pic:nvPicPr>
+                    <pic:cNvPr id="1" name=""/>
+                    <pic:cNvPicPr/>
+                  </pic:nvPicPr>
+                  <pic:blipFill>
+                    <a:blip r:embed="rId12"/>
+                    <a:stretch>
+                      <a:fillRect/>
+                    </a:stretch>
+                  </pic:blipFill>
+                  <pic:spPr>
+                    <a:xfrm>
+                      <a:off x="0" y="0"/>
                       <a:ext cx="5731510" cy="1423670"/>
                     </a:xfrm>
                     <a:prstGeom prst="rect">
@@ -606,7 +582,7 @@
           <wp:inline distT="0" distB="0" distL="0" distR="0" wp14:anchorId="1C62289B" wp14:editId="7CBC8D62">
             <wp:extent cx="5515745" cy="2695951"/>
             <wp:effectExtent l="0" t="0" r="8890" b="9525"/>
-            <wp:docPr id="2131961027" name="Picture 1" descr="A computer screen shot of a computer program&#10;&#10;Description automatically generated"/>
+            <wp:docPr id="2131961027" name="Picture 2131961027" descr="A computer screen shot of a computer program&#10;&#10;Description automatically generated"/>
             <wp:cNvGraphicFramePr>
               <a:graphicFrameLocks xmlns:a="http://schemas.openxmlformats.org/drawingml/2006/main" noChangeAspect="1"/>
             </wp:cNvGraphicFramePr>
@@ -618,7 +594,7 @@
                     <pic:cNvPicPr/>
                   </pic:nvPicPr>
                   <pic:blipFill>
-                    <a:blip r:embed="rId12"/>
+                    <a:blip r:embed="rId13"/>
                     <a:stretch>
                       <a:fillRect/>
                     </a:stretch>
@@ -685,7 +661,7 @@
                     <pic:cNvPicPr/>
                   </pic:nvPicPr>
                   <pic:blipFill>
-                    <a:blip r:embed="rId13"/>
+                    <a:blip r:embed="rId14"/>
                     <a:stretch>
                       <a:fillRect/>
                     </a:stretch>
@@ -728,7 +704,7 @@
           <wp:inline distT="0" distB="0" distL="0" distR="0" wp14:anchorId="4C2FC9F7" wp14:editId="6063DB00">
             <wp:extent cx="4467849" cy="666843"/>
             <wp:effectExtent l="0" t="0" r="9525" b="0"/>
-            <wp:docPr id="125099447" name="Picture 1" descr="A black screen with yellow text&#10;&#10;Description automatically generated"/>
+            <wp:docPr id="125099447" name="Picture 125099447" descr="A black screen with yellow text&#10;&#10;Description automatically generated"/>
             <wp:cNvGraphicFramePr>
               <a:graphicFrameLocks xmlns:a="http://schemas.openxmlformats.org/drawingml/2006/main" noChangeAspect="1"/>
             </wp:cNvGraphicFramePr>
@@ -740,7 +716,7 @@
                     <pic:cNvPicPr/>
                   </pic:nvPicPr>
                   <pic:blipFill>
-                    <a:blip r:embed="rId14"/>
+                    <a:blip r:embed="rId15"/>
                     <a:stretch>
                       <a:fillRect/>
                     </a:stretch>
@@ -785,11 +761,14 @@
     </w:p>
     <w:p>
       <w:r>
+        <w:rPr>
+          <w:noProof/>
+        </w:rPr>
         <w:drawing>
           <wp:inline distT="0" distB="0" distL="0" distR="0" wp14:anchorId="4927947D" wp14:editId="3FEB2F6C">
             <wp:extent cx="4715533" cy="4267796"/>
             <wp:effectExtent l="0" t="0" r="0" b="0"/>
-            <wp:docPr id="1432446725" name="Picture 1" descr="A computer screen shot of a program&#10;&#10;Description automatically generated"/>
+            <wp:docPr id="1432446725" name="Picture 1432446725" descr="A computer screen shot of a program&#10;&#10;Description automatically generated"/>
             <wp:cNvGraphicFramePr>
               <a:graphicFrameLocks xmlns:a="http://schemas.openxmlformats.org/drawingml/2006/main" noChangeAspect="1"/>
             </wp:cNvGraphicFramePr>
@@ -801,7 +780,7 @@
                     <pic:cNvPicPr/>
                   </pic:nvPicPr>
                   <pic:blipFill>
-                    <a:blip r:embed="rId15"/>
+                    <a:blip r:embed="rId16"/>
                     <a:stretch>
                       <a:fillRect/>
                     </a:stretch>
@@ -826,12 +805,10 @@
       <w:r>
         <w:t xml:space="preserve">git log --graph will </w:t>
       </w:r>
-      <w:proofErr w:type="spellStart"/>
       <w:proofErr w:type="gramStart"/>
       <w:r>
         <w:t>drawn</w:t>
       </w:r>
-      <w:proofErr w:type="spellEnd"/>
       <w:proofErr w:type="gramEnd"/>
       <w:r>
         <w:t xml:space="preserve"> the branch paths</w:t>
@@ -846,7 +823,7 @@
           <wp:inline distT="0" distB="0" distL="0" distR="0" wp14:anchorId="3F6F6D0E" wp14:editId="606EC732">
             <wp:extent cx="4664913" cy="3619500"/>
             <wp:effectExtent l="0" t="0" r="2540" b="0"/>
-            <wp:docPr id="696095563" name="Picture 1" descr="A computer screen shot of a black screen&#10;&#10;Description automatically generated"/>
+            <wp:docPr id="696095563" name="Picture 696095563" descr="A computer screen shot of a black screen&#10;&#10;Description automatically generated"/>
             <wp:cNvGraphicFramePr>
               <a:graphicFrameLocks xmlns:a="http://schemas.openxmlformats.org/drawingml/2006/main" noChangeAspect="1"/>
             </wp:cNvGraphicFramePr>
@@ -858,7 +835,7 @@
                     <pic:cNvPicPr/>
                   </pic:nvPicPr>
                   <pic:blipFill>
-                    <a:blip r:embed="rId16"/>
+                    <a:blip r:embed="rId17"/>
                     <a:stretch>
                       <a:fillRect/>
                     </a:stretch>
@@ -906,7 +883,7 @@
           <wp:inline distT="0" distB="0" distL="0" distR="0" wp14:anchorId="7E7FF626" wp14:editId="0E131482">
             <wp:extent cx="4619625" cy="6339206"/>
             <wp:effectExtent l="0" t="0" r="9525" b="4445"/>
-            <wp:docPr id="795621316" name="Picture 1" descr="A computer screen shot of a computer program&#10;&#10;Description automatically generated"/>
+            <wp:docPr id="795621316" name="Picture 795621316" descr="A computer screen shot of a computer program&#10;&#10;Description automatically generated"/>
             <wp:cNvGraphicFramePr>
               <a:graphicFrameLocks xmlns:a="http://schemas.openxmlformats.org/drawingml/2006/main" noChangeAspect="1"/>
             </wp:cNvGraphicFramePr>
@@ -918,7 +895,7 @@
                     <pic:cNvPicPr/>
                   </pic:nvPicPr>
                   <pic:blipFill>
-                    <a:blip r:embed="rId17"/>
+                    <a:blip r:embed="rId18"/>
                     <a:stretch>
                       <a:fillRect/>
                     </a:stretch>
@@ -967,7 +944,7 @@
           <wp:inline distT="0" distB="0" distL="0" distR="0" wp14:anchorId="5548924C" wp14:editId="2C035003">
             <wp:extent cx="4614109" cy="1123950"/>
             <wp:effectExtent l="0" t="0" r="0" b="0"/>
-            <wp:docPr id="201307748" name="Picture 1" descr="A computer screen with numbers and letters&#10;&#10;Description automatically generated"/>
+            <wp:docPr id="201307748" name="Picture 201307748" descr="A computer screen with numbers and letters&#10;&#10;Description automatically generated"/>
             <wp:cNvGraphicFramePr>
               <a:graphicFrameLocks xmlns:a="http://schemas.openxmlformats.org/drawingml/2006/main" noChangeAspect="1"/>
             </wp:cNvGraphicFramePr>
@@ -979,7 +956,7 @@
                     <pic:cNvPicPr/>
                   </pic:nvPicPr>
                   <pic:blipFill>
-                    <a:blip r:embed="rId18"/>
+                    <a:blip r:embed="rId19"/>
                     <a:stretch>
                       <a:fillRect/>
                     </a:stretch>
@@ -1043,19 +1020,42 @@
     </w:p>
     <w:p>
       <w:r>
-        <w:t>git pop retrieves stash {0} (the last stash of the edited files) and copies the files into a working directory</w:t>
-      </w:r>
-      <w:r>
-        <w:t>, numbers other than {0} can be retrieved with git apply stash {(</w:t>
-      </w:r>
-      <w:r>
-        <w:t>n</w:t>
-      </w:r>
-      <w:r>
-        <w:t>)}</w:t>
-      </w:r>
-    </w:p>
-    <w:p>
+        <w:drawing>
+          <wp:inline distT="0" distB="0" distL="0" distR="0" wp14:anchorId="2D9F3BA2" wp14:editId="50BF9024">
+            <wp:extent cx="4972744" cy="1038370"/>
+            <wp:effectExtent l="0" t="0" r="0" b="9525"/>
+            <wp:docPr id="1136110707" name="Picture 1" descr="A screenshot of a computer program&#10;&#10;Description automatically generated"/>
+            <wp:cNvGraphicFramePr>
+              <a:graphicFrameLocks xmlns:a="http://schemas.openxmlformats.org/drawingml/2006/main" noChangeAspect="1"/>
+            </wp:cNvGraphicFramePr>
+            <a:graphic xmlns:a="http://schemas.openxmlformats.org/drawingml/2006/main">
+              <a:graphicData uri="http://schemas.openxmlformats.org/drawingml/2006/picture">
+                <pic:pic xmlns:pic="http://schemas.openxmlformats.org/drawingml/2006/picture">
+                  <pic:nvPicPr>
+                    <pic:cNvPr id="1136110707" name="Picture 1" descr="A screenshot of a computer program&#10;&#10;Description automatically generated"/>
+                    <pic:cNvPicPr/>
+                  </pic:nvPicPr>
+                  <pic:blipFill>
+                    <a:blip r:embed="rId20"/>
+                    <a:stretch>
+                      <a:fillRect/>
+                    </a:stretch>
+                  </pic:blipFill>
+                  <pic:spPr>
+                    <a:xfrm>
+                      <a:off x="0" y="0"/>
+                      <a:ext cx="4972744" cy="1038370"/>
+                    </a:xfrm>
+                    <a:prstGeom prst="rect">
+                      <a:avLst/>
+                    </a:prstGeom>
+                  </pic:spPr>
+                </pic:pic>
+              </a:graphicData>
+            </a:graphic>
+          </wp:inline>
+        </w:drawing>
+      </w:r>
       <w:r>
         <w:br w:type="page"/>
       </w:r>
@@ -1110,7 +1110,7 @@
           <wp:inline distT="0" distB="0" distL="0" distR="0" wp14:anchorId="7347BE39" wp14:editId="22598692">
             <wp:extent cx="5229955" cy="2400635"/>
             <wp:effectExtent l="0" t="0" r="8890" b="0"/>
-            <wp:docPr id="656364804" name="Picture 1" descr="A screen shot of a computer&#10;&#10;Description automatically generated"/>
+            <wp:docPr id="656364804" name="Picture 656364804" descr="A screen shot of a computer&#10;&#10;Description automatically generated"/>
             <wp:cNvGraphicFramePr>
               <a:graphicFrameLocks xmlns:a="http://schemas.openxmlformats.org/drawingml/2006/main" noChangeAspect="1"/>
             </wp:cNvGraphicFramePr>
@@ -1122,7 +1122,7 @@
                     <pic:cNvPicPr/>
                   </pic:nvPicPr>
                   <pic:blipFill>
-                    <a:blip r:embed="rId19"/>
+                    <a:blip r:embed="rId21"/>
                     <a:stretch>
                       <a:fillRect/>
                     </a:stretch>
@@ -1151,6 +1151,10 @@
     </w:sectPr>
   </w:body>
 </w:document>
+</file>
+
+<file path=word/numbering.xml><?xml version="1.0" encoding="utf-8"?>
+<w:numbering xmlns:wpc="http://schemas.microsoft.com/office/word/2010/wordprocessingCanvas" xmlns:cx="http://schemas.microsoft.com/office/drawing/2014/chartex" xmlns:cx1="http://schemas.microsoft.com/office/drawing/2015/9/8/chartex" xmlns:cx2="http://schemas.microsoft.com/office/drawing/2015/10/21/chartex" xmlns:cx3="http://schemas.microsoft.com/office/drawing/2016/5/9/chartex" xmlns:cx4="http://schemas.microsoft.com/office/drawing/2016/5/10/chartex" xmlns:cx5="http://schemas.microsoft.com/office/drawing/2016/5/11/chartex" xmlns:cx6="http://schemas.microsoft.com/office/drawing/2016/5/12/chartex" xmlns:cx7="http://schemas.microsoft.com/office/drawing/2016/5/13/chartex" xmlns:cx8="http://schemas.microsoft.com/office/drawing/2016/5/14/chartex" xmlns:mc="http://schemas.openxmlformats.org/markup-compatibility/2006" xmlns:aink="http://schemas.microsoft.com/office/drawing/2016/ink" xmlns:am3d="http://schemas.microsoft.com/office/drawing/2017/model3d" xmlns:o="urn:schemas-microsoft-com:office:office" xmlns:oel="http://schemas.microsoft.com/office/2019/extlst" xmlns:r="http://schemas.openxmlformats.org/officeDocument/2006/relationships" xmlns:m="http://schemas.openxmlformats.org/officeDocument/2006/math" xmlns:v="urn:schemas-microsoft-com:vml" xmlns:wp14="http://schemas.microsoft.com/office/word/2010/wordprocessingDrawing" xmlns:wp="http://schemas.openxmlformats.org/drawingml/2006/wordprocessingDrawing" xmlns:w10="urn:schemas-microsoft-com:office:word" xmlns:w="http://schemas.openxmlformats.org/wordprocessingml/2006/main" xmlns:w14="http://schemas.microsoft.com/office/word/2010/wordml" xmlns:w15="http://schemas.microsoft.com/office/word/2012/wordml" xmlns:w16cex="http://schemas.microsoft.com/office/word/2018/wordml/cex" xmlns:w16cid="http://schemas.microsoft.com/office/word/2016/wordml/cid" xmlns:w16="http://schemas.microsoft.com/office/word/2018/wordml" xmlns:w16sdtdh="http://schemas.microsoft.com/office/word/2020/wordml/sdtdatahash" xmlns:w16se="http://schemas.microsoft.com/office/word/2015/wordml/symex" xmlns:wpg="http://schemas.microsoft.com/office/word/2010/wordprocessingGroup" xmlns:wpi="http://schemas.microsoft.com/office/word/2010/wordprocessingInk" xmlns:wne="http://schemas.microsoft.com/office/word/2006/wordml" xmlns:wps="http://schemas.microsoft.com/office/word/2010/wordprocessingShape" mc:Ignorable="w14 w15 w16se w16cid w16 w16cex w16sdtdh wp14"/>
 </file>
 
 <file path=word/styles.xml><?xml version="1.0" encoding="utf-8"?>

</xml_diff>